<commit_message>
Updated Burndown and Meeting Tracking
</commit_message>
<xml_diff>
--- a/artefacts/Scrum Meetings - Harry Rankin.docx
+++ b/artefacts/Scrum Meetings - Harry Rankin.docx
@@ -641,25 +641,7 @@
               <w:rPr>
                 <w:lang w:val="en-AU"/>
               </w:rPr>
-              <w:t>-</w:t>
-            </w:r>
-            <w:r>
-              <w:rPr>
-                <w:lang w:val="en-AU"/>
-              </w:rPr>
-              <w:t>Finalisation</w:t>
-            </w:r>
-            <w:r>
-              <w:rPr>
-                <w:lang w:val="en-AU"/>
-              </w:rPr>
-              <w:t xml:space="preserve"> of User Stories, release and sprint plan </w:t>
-            </w:r>
-            <w:r>
-              <w:rPr>
-                <w:lang w:val="en-AU"/>
-              </w:rPr>
-              <w:t>with confirmation from Client</w:t>
+              <w:t>-Finalisation of User Stories, release and sprint plan with confirmation from Client</w:t>
             </w:r>
           </w:p>
           <w:p>
@@ -1311,7 +1293,7 @@
       </w:tr>
       <w:tr>
         <w:trPr>
-          <w:trHeight w:val="255"/>
+          <w:trHeight w:val="1206"/>
         </w:trPr>
         <w:tc>
           <w:tcPr>
@@ -1343,6 +1325,117 @@
               </w:rPr>
               <w:t>Wed</w:t>
             </w:r>
+          </w:p>
+        </w:tc>
+        <w:tc>
+          <w:tcPr>
+            <w:tcW w:w="1946" w:type="dxa"/>
+          </w:tcPr>
+          <w:p>
+            <w:pPr>
+              <w:rPr>
+                <w:lang w:val="en-AU"/>
+              </w:rPr>
+            </w:pPr>
+            <w:r>
+              <w:rPr>
+                <w:lang w:val="en-AU"/>
+              </w:rPr>
+              <w:t>All</w:t>
+            </w:r>
+          </w:p>
+        </w:tc>
+        <w:tc>
+          <w:tcPr>
+            <w:tcW w:w="4948" w:type="dxa"/>
+          </w:tcPr>
+          <w:p>
+            <w:pPr>
+              <w:rPr>
+                <w:lang w:val="en-AU"/>
+              </w:rPr>
+            </w:pPr>
+            <w:r>
+              <w:rPr>
+                <w:lang w:val="en-AU"/>
+              </w:rPr>
+              <w:t xml:space="preserve">-Review </w:t>
+            </w:r>
+            <w:proofErr w:type="gramStart"/>
+            <w:r>
+              <w:rPr>
+                <w:lang w:val="en-AU"/>
+              </w:rPr>
+              <w:t>With</w:t>
+            </w:r>
+            <w:proofErr w:type="gramEnd"/>
+            <w:r>
+              <w:rPr>
+                <w:lang w:val="en-AU"/>
+              </w:rPr>
+              <w:t xml:space="preserve"> client about End of Sprint one</w:t>
+            </w:r>
+          </w:p>
+          <w:p>
+            <w:pPr>
+              <w:rPr>
+                <w:lang w:val="en-AU"/>
+              </w:rPr>
+            </w:pPr>
+            <w:r>
+              <w:rPr>
+                <w:lang w:val="en-AU"/>
+              </w:rPr>
+              <w:t>-Discussion about areas of improvement in regards to Projects and Team Members</w:t>
+            </w:r>
+          </w:p>
+          <w:p>
+            <w:pPr>
+              <w:rPr>
+                <w:lang w:val="en-AU"/>
+              </w:rPr>
+            </w:pPr>
+            <w:r>
+              <w:rPr>
+                <w:lang w:val="en-AU"/>
+              </w:rPr>
+              <w:t>-Sprint plan for Sprint 2</w:t>
+            </w:r>
+          </w:p>
+        </w:tc>
+        <w:tc>
+          <w:tcPr>
+            <w:tcW w:w="1275" w:type="dxa"/>
+          </w:tcPr>
+          <w:p>
+            <w:pPr>
+              <w:rPr>
+                <w:lang w:val="en-AU"/>
+              </w:rPr>
+            </w:pPr>
+            <w:r>
+              <w:rPr>
+                <w:lang w:val="en-AU"/>
+              </w:rPr>
+              <w:t>90</w:t>
+            </w:r>
+          </w:p>
+        </w:tc>
+      </w:tr>
+      <w:tr>
+        <w:trPr>
+          <w:trHeight w:val="270"/>
+        </w:trPr>
+        <w:tc>
+          <w:tcPr>
+            <w:tcW w:w="1181" w:type="dxa"/>
+          </w:tcPr>
+          <w:p>
+            <w:pPr>
+              <w:rPr>
+                <w:lang w:val="en-AU"/>
+              </w:rPr>
+            </w:pPr>
             <w:bookmarkStart w:id="0" w:name="_GoBack"/>
             <w:bookmarkEnd w:id="0"/>
           </w:p>

</xml_diff>